<commit_message>
COntenido 2 y 3
</commit_message>
<xml_diff>
--- a/documentos/Infografía Innovación en el sector empresarial.docx
+++ b/documentos/Infografía Innovación en el sector empresarial.docx
@@ -39,30 +39,11 @@
         </w:rPr>
         <w:t>, energía y telecomunicaciones y sector servicios.</w:t>
       </w:r>
-    </w:p>
-    <w:p>
-      <w:pPr>
-        <w:rPr>
-          <w:lang w:val="es-CR"/>
-        </w:rPr>
-      </w:pPr>
-      <w:r>
-        <w:rPr>
-          <w:lang w:val="es-CR"/>
-        </w:rPr>
-        <w:t xml:space="preserve">Los procesos de innovación de las empresas del sector Manufactura, energía y telecomunicaciones </w:t>
-      </w:r>
-      <w:r>
-        <w:rPr>
-          <w:lang w:val="es-CR"/>
-        </w:rPr>
-        <w:t xml:space="preserve">y servicios </w:t>
-      </w:r>
-      <w:r>
-        <w:rPr>
-          <w:lang w:val="es-CR"/>
-        </w:rPr>
-        <w:t>se estudian mediante diversos indicadores relacionados con la innovación que realizan, las actividades de innovación, las fuentes de financiamiento e información que utilizan, las vinculaciones generadas con otros actores del Sistemas de Innovación, entre otros.</w:t>
+      <w:r>
+        <w:rPr>
+          <w:lang w:val="es-CR"/>
+        </w:rPr>
+        <w:t xml:space="preserve"> Se estudian las actividades de innovación de las empresas en esos sectores, así como el impacto que reciben y las dificultades que enfrentan para invertir en innovación.</w:t>
       </w:r>
     </w:p>
     <w:p>
@@ -491,6 +472,14 @@
         </w:rPr>
         <w:t>.</w:t>
       </w:r>
+      <w:r>
+        <w:rPr>
+          <w:lang w:val="es-CR"/>
+        </w:rPr>
+        <w:t xml:space="preserve"> En el gráfico se puede apreciar el aumento en el porcentaje de ventas que es dedicado a la Investigación y Desarrollo, donde las empresas pequeñas se han situado desde el 2011 hasta el 2013 como líderes en esta métrica.</w:t>
+      </w:r>
+      <w:bookmarkStart w:id="0" w:name="_GoBack"/>
+      <w:bookmarkEnd w:id="0"/>
     </w:p>
     <w:p>
       <w:pPr>
@@ -656,8 +645,6 @@
           <w:lang w:val="es-CR"/>
         </w:rPr>
       </w:pPr>
-      <w:bookmarkStart w:id="0" w:name="_GoBack"/>
-      <w:bookmarkEnd w:id="0"/>
     </w:p>
     <w:sectPr>
       <w:pgSz w:w="12240" w:h="15840"/>
@@ -1258,8 +1245,8 @@
           <c:showBubbleSize val="0"/>
         </c:dLbls>
         <c:gapWidth val="182"/>
-        <c:axId val="-2145300720"/>
-        <c:axId val="-2145308880"/>
+        <c:axId val="716788624"/>
+        <c:axId val="716796240"/>
         <c:extLst>
           <c:ext xmlns:c15="http://schemas.microsoft.com/office/drawing/2012/chart" uri="{02D57815-91ED-43cb-92C2-25804820EDAC}">
             <c15:filteredBarSeries>
@@ -1754,7 +1741,7 @@
         </c:extLst>
       </c:barChart>
       <c:catAx>
-        <c:axId val="-2145300720"/>
+        <c:axId val="716788624"/>
         <c:scaling>
           <c:orientation val="minMax"/>
         </c:scaling>
@@ -1797,7 +1784,7 @@
             <a:endParaRPr lang="en-US"/>
           </a:p>
         </c:txPr>
-        <c:crossAx val="-2145308880"/>
+        <c:crossAx val="716796240"/>
         <c:crosses val="autoZero"/>
         <c:auto val="1"/>
         <c:lblAlgn val="ctr"/>
@@ -1805,7 +1792,7 @@
         <c:noMultiLvlLbl val="0"/>
       </c:catAx>
       <c:valAx>
-        <c:axId val="-2145308880"/>
+        <c:axId val="716796240"/>
         <c:scaling>
           <c:orientation val="minMax"/>
         </c:scaling>
@@ -1856,7 +1843,7 @@
             <a:endParaRPr lang="en-US"/>
           </a:p>
         </c:txPr>
-        <c:crossAx val="-2145300720"/>
+        <c:crossAx val="716788624"/>
         <c:crosses val="autoZero"/>
         <c:crossBetween val="between"/>
       </c:valAx>
@@ -2032,11 +2019,11 @@
           <c:showBubbleSize val="0"/>
         </c:dLbls>
         <c:gapWidth val="182"/>
-        <c:axId val="-2145310512"/>
-        <c:axId val="-2145305616"/>
+        <c:axId val="716793520"/>
+        <c:axId val="716794064"/>
       </c:barChart>
       <c:catAx>
-        <c:axId val="-2145310512"/>
+        <c:axId val="716793520"/>
         <c:scaling>
           <c:orientation val="minMax"/>
         </c:scaling>
@@ -2079,7 +2066,7 @@
             <a:endParaRPr lang="en-US"/>
           </a:p>
         </c:txPr>
-        <c:crossAx val="-2145305616"/>
+        <c:crossAx val="716794064"/>
         <c:crosses val="autoZero"/>
         <c:auto val="1"/>
         <c:lblAlgn val="ctr"/>
@@ -2087,7 +2074,7 @@
         <c:noMultiLvlLbl val="0"/>
       </c:catAx>
       <c:valAx>
-        <c:axId val="-2145305616"/>
+        <c:axId val="716794064"/>
         <c:scaling>
           <c:orientation val="minMax"/>
         </c:scaling>
@@ -2138,7 +2125,7 @@
             <a:endParaRPr lang="en-US"/>
           </a:p>
         </c:txPr>
-        <c:crossAx val="-2145310512"/>
+        <c:crossAx val="716793520"/>
         <c:crosses val="autoZero"/>
         <c:crossBetween val="between"/>
       </c:valAx>
@@ -2454,11 +2441,11 @@
           <c:showBubbleSize val="0"/>
         </c:dLbls>
         <c:smooth val="0"/>
-        <c:axId val="-46629008"/>
-        <c:axId val="-46634448"/>
+        <c:axId val="716795696"/>
+        <c:axId val="716796784"/>
       </c:lineChart>
       <c:catAx>
-        <c:axId val="-46629008"/>
+        <c:axId val="716795696"/>
         <c:scaling>
           <c:orientation val="minMax"/>
         </c:scaling>
@@ -2501,7 +2488,7 @@
             <a:endParaRPr lang="en-US"/>
           </a:p>
         </c:txPr>
-        <c:crossAx val="-46634448"/>
+        <c:crossAx val="716796784"/>
         <c:crosses val="autoZero"/>
         <c:auto val="1"/>
         <c:lblAlgn val="ctr"/>
@@ -2509,7 +2496,7 @@
         <c:noMultiLvlLbl val="0"/>
       </c:catAx>
       <c:valAx>
-        <c:axId val="-46634448"/>
+        <c:axId val="716796784"/>
         <c:scaling>
           <c:orientation val="minMax"/>
         </c:scaling>
@@ -2560,7 +2547,7 @@
             <a:endParaRPr lang="en-US"/>
           </a:p>
         </c:txPr>
-        <c:crossAx val="-46629008"/>
+        <c:crossAx val="716795696"/>
         <c:crosses val="autoZero"/>
         <c:crossBetween val="between"/>
       </c:valAx>

</xml_diff>